<commit_message>
finished introduction and added title for literature review , need more literature review
</commit_message>
<xml_diff>
--- a/Documentation/Project-Report .docx
+++ b/Documentation/Project-Report .docx
@@ -172,23 +172,7 @@
           <w:sz w:val="32"/>
           <w:szCs w:val="32"/>
         </w:rPr>
-        <w:t xml:space="preserve">Muhammad Danial Hakim Bin </w:t>
-      </w:r>
-      <w:proofErr w:type="gramStart"/>
-      <w:r>
-        <w:rPr>
-          <w:sz w:val="32"/>
-          <w:szCs w:val="32"/>
-        </w:rPr>
-        <w:t>Nor</w:t>
-      </w:r>
-      <w:proofErr w:type="gramEnd"/>
-      <w:r>
-        <w:rPr>
-          <w:sz w:val="32"/>
-          <w:szCs w:val="32"/>
-        </w:rPr>
-        <w:t xml:space="preserve"> Azman</w:t>
+        <w:t>Muhammad Danial Hakim Bin Nor Azman</w:t>
       </w:r>
       <w:r>
         <w:rPr>
@@ -1026,13 +1010,8 @@
     </w:p>
     <w:p>
       <w:r>
-        <w:t xml:space="preserve">I would like to thank the following people who assisted in completing this project </w:t>
-      </w:r>
-      <w:proofErr w:type="gramStart"/>
-      <w:r>
-        <w:t>including;</w:t>
-      </w:r>
-      <w:proofErr w:type="gramEnd"/>
+        <w:t>I would like to thank the following people who assisted in completing this project including;</w:t>
+      </w:r>
     </w:p>
     <w:p>
       <w:r>
@@ -1299,25 +1278,13 @@
         <w:jc w:val="both"/>
       </w:pPr>
       <w:r>
-        <w:t xml:space="preserve">Two distinct sorts of players are well known in the gaming world. Hardcore gamers are the first category. This kind of player plays the game for hours on end </w:t>
-      </w:r>
-      <w:r>
-        <w:t>to</w:t>
-      </w:r>
-      <w:r>
-        <w:t xml:space="preserve"> thoroughly understand the multiplayer maps and find the best locations. Additionally, they would spend time studying and memorization the combo and attack pattern to maximise the damage output. They give their all to the game they are playing. In the gaming industry, they are typically the finest of the best. Some people even make a career out of gaming and participate in e-sports. E-sports is a type of video game competition in which professionals compete and are compensated for their </w:t>
-      </w:r>
-      <w:r>
-        <w:t>victories.</w:t>
+        <w:t>Two distinct sorts of players are well known in the gaming world. Hardcore gamers are the first category. This kind of player plays the game for hours on end to thoroughly understand the multiplayer maps and find the best locations. Additionally, they would spend time studying and memorization the combo and attack pattern to maximise the damage output. They give their all to the game they are playing. In the gaming industry, they are typically the finest of the best. Some people even make a career out of gaming and participate in e-sports. E-sports is a type of video game competition in which professionals compete and are compensated for their victories.</w:t>
       </w:r>
       <w:r>
         <w:t xml:space="preserve"> </w:t>
       </w:r>
       <w:r>
-        <w:t>Most</w:t>
-      </w:r>
-      <w:r>
-        <w:t xml:space="preserve"> gamers fall into the next category, which are casual players. Casual gamers engage in the game for entertainment and to release tension and irritation. They play video games at their own pace and take their time to enjoy them. The outcome of the game is typically not important to them because it is not the primary reason they play.</w:t>
+        <w:t>Most gamers fall into the next category, which are casual players. Casual gamers engage in the game for entertainment and to release tension and irritation. They play video games at their own pace and take their time to enjoy them. The outcome of the game is typically not important to them because it is not the primary reason they play.</w:t>
       </w:r>
     </w:p>
     <w:p>
@@ -1330,25 +1297,25 @@
       </w:r>
       <w:r>
         <w:lastRenderedPageBreak/>
-        <w:t>This is made possible by cutting-edge graphics, well-planned stories, and excellent game flow. The player is kept engaged and committed to the game by immersions, which encourages them to play again.</w:t>
-      </w:r>
-      <w:r>
-        <w:t xml:space="preserve"> </w:t>
-      </w:r>
-      <w:r>
-        <w:t>When they watched another player play the game online, several gamers experienced a sense of immersion. Streamers are the gamers who are watched online while playing. Streamers would add entertainment value to their streams by taking on challenges or just playing the game normally.</w:t>
-      </w:r>
-      <w:r>
-        <w:t xml:space="preserve"> These gamers</w:t>
-      </w:r>
-      <w:r>
-        <w:t xml:space="preserve"> typically excel at the games they are playing, accomplishing feats that </w:t>
-      </w:r>
-      <w:r>
-        <w:t>many</w:t>
-      </w:r>
-      <w:r>
-        <w:t xml:space="preserve"> gamers are unable achieve. </w:t>
+        <w:t>This is made possible by cutting-edge graphics, well-planned stories, and excellent game flow. The player is kept engaged and committed to the game, which encourages them to play again. When they watched another player play the game online, several gamers experienced a sense of immersion. Streamers are the gamers who are watched online while playing</w:t>
+      </w:r>
+      <w:r>
+        <w:t xml:space="preserve"> video game</w:t>
+      </w:r>
+      <w:r>
+        <w:t xml:space="preserve">. Streamers would add entertainment value to their streams by taking on </w:t>
+      </w:r>
+      <w:r>
+        <w:t>challenges</w:t>
+      </w:r>
+      <w:r>
+        <w:t>. These</w:t>
+      </w:r>
+      <w:r>
+        <w:t xml:space="preserve"> gamers</w:t>
+      </w:r>
+      <w:r>
+        <w:t xml:space="preserve"> typically excel at the games they are playing, accomplishing feats that many gamers are unable achieve. </w:t>
       </w:r>
     </w:p>
     <w:p>
@@ -1358,6 +1325,33 @@
       </w:pPr>
       <w:r>
         <w:t>There are more ways to enjoy playing video games now thanks to advancements in technology. Playing video games using an eye tracker is one of the ways gamers can increase their enjoyment of the experience.</w:t>
+      </w:r>
+      <w:r>
+        <w:t xml:space="preserve"> </w:t>
+      </w:r>
+      <w:r>
+        <w:t xml:space="preserve">An eye tracker is a tool for monitoring eye movements and positions. To help other gamers understand where their focus should be when playing </w:t>
+      </w:r>
+      <w:r>
+        <w:t>games</w:t>
+      </w:r>
+      <w:r>
+        <w:t xml:space="preserve"> and to help them enhance their understanding of the game, streamers utilize this in games to highlight their eye positions and how long their gaze is at different positions on the screen.</w:t>
+      </w:r>
+      <w:r>
+        <w:t xml:space="preserve"> Game sense refer to t</w:t>
+      </w:r>
+      <w:r>
+        <w:t xml:space="preserve">he ability to take in and process all the information necessary to make the optimal </w:t>
+      </w:r>
+      <w:r>
+        <w:t xml:space="preserve">decision, </w:t>
+      </w:r>
+      <w:r>
+        <w:t>including understanding where the enemy is and when to move to provide the player the best chance of winning the battle</w:t>
+      </w:r>
+      <w:r>
+        <w:t>.</w:t>
       </w:r>
     </w:p>
     <w:p>
@@ -1484,6 +1478,25 @@
           <w:color w:val="FF0000"/>
         </w:rPr>
         <w:t xml:space="preserve"> usage</w:t>
+      </w:r>
+    </w:p>
+    <w:p>
+      <w:pPr>
+        <w:rPr>
+          <w:b/>
+          <w:bCs/>
+          <w:color w:val="000000" w:themeColor="text1"/>
+          <w:u w:val="single"/>
+        </w:rPr>
+      </w:pPr>
+      <w:r>
+        <w:rPr>
+          <w:b/>
+          <w:bCs/>
+          <w:color w:val="000000" w:themeColor="text1"/>
+          <w:u w:val="single"/>
+        </w:rPr>
+        <w:t xml:space="preserve">Video games and disability </w:t>
       </w:r>
     </w:p>
     <w:p>
@@ -1594,6 +1607,25 @@
     </w:p>
     <w:p>
       <w:pPr>
+        <w:rPr>
+          <w:b/>
+          <w:bCs/>
+          <w:color w:val="000000" w:themeColor="text1"/>
+          <w:u w:val="single"/>
+        </w:rPr>
+      </w:pPr>
+      <w:r>
+        <w:rPr>
+          <w:b/>
+          <w:bCs/>
+          <w:color w:val="000000" w:themeColor="text1"/>
+          <w:u w:val="single"/>
+        </w:rPr>
+        <w:t xml:space="preserve">The benefits of eye tracker </w:t>
+      </w:r>
+    </w:p>
+    <w:p>
+      <w:pPr>
         <w:jc w:val="both"/>
       </w:pPr>
       <w:r>
@@ -1706,7 +1738,30 @@
         </w:sdtContent>
       </w:sdt>
       <w:r>
-        <w:t>. The test was carried out in Unity, where the player deflates balloons to get points as they appear on the screen. Prior to the game, the player can select their input options. According to the findings, eye input performs better than mouse input in 45% of cases. Therefore, in addition to mouse input, eye interface technology can be used in the gaming sector.</w:t>
+        <w:t xml:space="preserve">. </w:t>
+      </w:r>
+      <w:r>
+        <w:lastRenderedPageBreak/>
+        <w:t>The test was carried out in Unity, where the player deflates balloons to get points as they appear on the screen. Prior to the game, the player can select their input options. According to the findings, eye input performs better than mouse input in 45% of cases. Therefore, in addition to mouse input, eye interface technology can be used in the gaming sector.</w:t>
+      </w:r>
+    </w:p>
+    <w:p>
+      <w:pPr>
+        <w:rPr>
+          <w:b/>
+          <w:bCs/>
+          <w:color w:val="000000" w:themeColor="text1"/>
+          <w:u w:val="single"/>
+        </w:rPr>
+      </w:pPr>
+      <w:r>
+        <w:rPr>
+          <w:b/>
+          <w:bCs/>
+          <w:color w:val="000000" w:themeColor="text1"/>
+          <w:u w:val="single"/>
+        </w:rPr>
+        <w:t>Usage of eye tracker outside of video game</w:t>
       </w:r>
     </w:p>
     <w:p>
@@ -1763,11 +1818,7 @@
         <w:t>students</w:t>
       </w:r>
       <w:r>
-        <w:t xml:space="preserve"> how to function more effectively, a medical team used eye trackers. They accomplish this by hiring a specialist to use augmented reality, to whom they attach an eye tracker to monitor where his eyes were directed and how long they stayed there before shifting their focus. Compared to the conventional method, it enables </w:t>
-      </w:r>
-      <w:r>
-        <w:lastRenderedPageBreak/>
-        <w:t>students to learn more rapidly and with more comprehension.</w:t>
+        <w:t xml:space="preserve"> how to function more effectively, a medical team used eye trackers. They accomplish this by hiring a specialist to use augmented reality, to whom they attach an eye tracker to monitor where his eyes were directed and how long they stayed there before shifting their focus. Compared to the conventional method, it enables students to learn more rapidly and with more comprehension.</w:t>
       </w:r>
       <w:r>
         <w:t xml:space="preserve"> Additionally, streamers and professional gamers use this technique to demonstrate to their audience where their gaze would be, which makes it easier for those who have trouble focusing or have a particular sort of vision impairment to know where they should be looking</w:t>
@@ -1856,15 +1907,7 @@
     </w:p>
     <w:p>
       <w:r>
-        <w:t xml:space="preserve">Describe the results using diagrams such as graphs etc. as </w:t>
-      </w:r>
-      <w:proofErr w:type="gramStart"/>
-      <w:r>
-        <w:t>appropriate, and</w:t>
-      </w:r>
-      <w:proofErr w:type="gramEnd"/>
-      <w:r>
-        <w:t xml:space="preserve"> discuss what the results mean.</w:t>
+        <w:t>Describe the results using diagrams such as graphs etc. as appropriate, and discuss what the results mean.</w:t>
       </w:r>
     </w:p>
     <w:p>
@@ -1972,7 +2015,11 @@
     </w:p>
     <w:p>
       <w:r>
-        <w:t>What went right? What went wrong? What (if anything) is still outstanding/missing (i.e., still left to do)?  If starting again, how would you approach this project differently? What advice would you have for someone attempting a similar project in the future? Were your technology choices the right or wrong ones? If you chose the wrong technology, provide justifications for why you think this. What were the implications of your technology choices?</w:t>
+        <w:t xml:space="preserve">What went right? What went wrong? What (if anything) is still outstanding/missing (i.e., still left to do)?  If starting again, how would you approach this project differently? What advice would you have for someone attempting a similar project in the future? Were your </w:t>
+      </w:r>
+      <w:r>
+        <w:lastRenderedPageBreak/>
+        <w:t>technology choices the right or wrong ones? If you chose the wrong technology, provide justifications for why you think this. What were the implications of your technology choices?</w:t>
       </w:r>
     </w:p>
     <w:p/>
@@ -2017,28 +2064,25 @@
     </w:p>
     <w:p>
       <w:r>
-        <w:lastRenderedPageBreak/>
         <w:t>Indicate what might be some next steps to try (if a student next year was going to undertake a project in this area what might be an interesting thing for him/her to examine?).</w:t>
       </w:r>
     </w:p>
     <w:sdt>
       <w:sdtPr>
+        <w:rPr>
+          <w:rFonts w:eastAsia="Arial"/>
+          <w:b w:val="0"/>
+          <w:bCs w:val="0"/>
+          <w:kern w:val="0"/>
+          <w:sz w:val="24"/>
+          <w:szCs w:val="22"/>
+        </w:rPr>
         <w:id w:val="117578919"/>
         <w:docPartObj>
           <w:docPartGallery w:val="Bibliographies"/>
           <w:docPartUnique/>
         </w:docPartObj>
       </w:sdtPr>
-      <w:sdtEndPr>
-        <w:rPr>
-          <w:rFonts w:eastAsia="Arial"/>
-          <w:b w:val="0"/>
-          <w:bCs w:val="0"/>
-          <w:kern w:val="0"/>
-          <w:sz w:val="24"/>
-          <w:szCs w:val="22"/>
-        </w:rPr>
-      </w:sdtEndPr>
       <w:sdtContent>
         <w:p>
           <w:pPr>
@@ -2226,23 +2270,8 @@
           <w:rFonts w:eastAsia="Times New Roman"/>
           <w:szCs w:val="24"/>
         </w:rPr>
-        <w:t xml:space="preserve">This might include ethics application and other relevant material </w:t>
-      </w:r>
-      <w:proofErr w:type="gramStart"/>
-      <w:r>
-        <w:rPr>
-          <w:rFonts w:eastAsia="Times New Roman"/>
-          <w:szCs w:val="24"/>
-        </w:rPr>
-        <w:t>e.g.</w:t>
-      </w:r>
-      <w:proofErr w:type="gramEnd"/>
-      <w:r>
-        <w:rPr>
-          <w:rFonts w:eastAsia="Times New Roman"/>
-          <w:szCs w:val="24"/>
-        </w:rPr>
-        <w:t xml:space="preserve"> copy of any questionnaires used.</w:t>
+        <w:lastRenderedPageBreak/>
+        <w:t>This might include ethics application and other relevant material e.g. copy of any questionnaires used.</w:t>
       </w:r>
     </w:p>
     <w:sectPr>
@@ -5385,153 +5414,6 @@
 </file>
 
 <file path=customXml/item1.xml><?xml version="1.0" encoding="utf-8"?>
-<p:properties xmlns:p="http://schemas.microsoft.com/office/2006/metadata/properties" xmlns:xsi="http://www.w3.org/2001/XMLSchema-instance" xmlns:pc="http://schemas.microsoft.com/office/infopath/2007/PartnerControls">
-  <documentManagement/>
-</p:properties>
-</file>
-
-<file path=customXml/item2.xml><?xml version="1.0" encoding="utf-8"?>
-<?mso-contentType ?>
-<FormTemplates xmlns="http://schemas.microsoft.com/sharepoint/v3/contenttype/forms">
-  <Display>DocumentLibraryForm</Display>
-  <Edit>DocumentLibraryForm</Edit>
-  <New>DocumentLibraryForm</New>
-</FormTemplates>
-</file>
-
-<file path=customXml/item3.xml><?xml version="1.0" encoding="utf-8"?>
-<ct:contentTypeSchema xmlns:ct="http://schemas.microsoft.com/office/2006/metadata/contentType" xmlns:ma="http://schemas.microsoft.com/office/2006/metadata/properties/metaAttributes" ct:_="" ma:_="" ma:contentTypeName="Document" ma:contentTypeID="0x010100B4B3963D136B89489C303B1F134CDEFE" ma:contentTypeVersion="2" ma:contentTypeDescription="Create a new document." ma:contentTypeScope="" ma:versionID="308c9ae795ee33ed826f6ffffe232275">
-  <xsd:schema xmlns:xsd="http://www.w3.org/2001/XMLSchema" xmlns:xs="http://www.w3.org/2001/XMLSchema" xmlns:p="http://schemas.microsoft.com/office/2006/metadata/properties" xmlns:ns2="3d09ae41-e7b8-4678-82ce-f613907bc86b" targetNamespace="http://schemas.microsoft.com/office/2006/metadata/properties" ma:root="true" ma:fieldsID="ae9e1e531943a4b87ea1040b939bb65d" ns2:_="">
-    <xsd:import namespace="3d09ae41-e7b8-4678-82ce-f613907bc86b"/>
-    <xsd:element name="properties">
-      <xsd:complexType>
-        <xsd:sequence>
-          <xsd:element name="documentManagement">
-            <xsd:complexType>
-              <xsd:all>
-                <xsd:element ref="ns2:MediaServiceMetadata" minOccurs="0"/>
-                <xsd:element ref="ns2:MediaServiceFastMetadata" minOccurs="0"/>
-              </xsd:all>
-            </xsd:complexType>
-          </xsd:element>
-        </xsd:sequence>
-      </xsd:complexType>
-    </xsd:element>
-  </xsd:schema>
-  <xsd:schema xmlns:xsd="http://www.w3.org/2001/XMLSchema" xmlns:xs="http://www.w3.org/2001/XMLSchema" xmlns:dms="http://schemas.microsoft.com/office/2006/documentManagement/types" xmlns:pc="http://schemas.microsoft.com/office/infopath/2007/PartnerControls" targetNamespace="3d09ae41-e7b8-4678-82ce-f613907bc86b" elementFormDefault="qualified">
-    <xsd:import namespace="http://schemas.microsoft.com/office/2006/documentManagement/types"/>
-    <xsd:import namespace="http://schemas.microsoft.com/office/infopath/2007/PartnerControls"/>
-    <xsd:element name="MediaServiceMetadata" ma:index="8" nillable="true" ma:displayName="MediaServiceMetadata" ma:hidden="true" ma:internalName="MediaServiceMetadata" ma:readOnly="true">
-      <xsd:simpleType>
-        <xsd:restriction base="dms:Note"/>
-      </xsd:simpleType>
-    </xsd:element>
-    <xsd:element name="MediaServiceFastMetadata" ma:index="9" nillable="true" ma:displayName="MediaServiceFastMetadata" ma:hidden="true" ma:internalName="MediaServiceFastMetadata" ma:readOnly="true">
-      <xsd:simpleType>
-        <xsd:restriction base="dms:Note"/>
-      </xsd:simpleType>
-    </xsd:element>
-  </xsd:schema>
-  <xsd:schema xmlns="http://schemas.openxmlformats.org/package/2006/metadata/core-properties" xmlns:xsd="http://www.w3.org/2001/XMLSchema" xmlns:xsi="http://www.w3.org/2001/XMLSchema-instance" xmlns:dc="http://purl.org/dc/elements/1.1/" xmlns:dcterms="http://purl.org/dc/terms/" xmlns:odoc="http://schemas.microsoft.com/internal/obd" targetNamespace="http://schemas.openxmlformats.org/package/2006/metadata/core-properties" elementFormDefault="qualified" attributeFormDefault="unqualified" blockDefault="#all">
-    <xsd:import namespace="http://purl.org/dc/elements/1.1/" schemaLocation="http://dublincore.org/schemas/xmls/qdc/2003/04/02/dc.xsd"/>
-    <xsd:import namespace="http://purl.org/dc/terms/" schemaLocation="http://dublincore.org/schemas/xmls/qdc/2003/04/02/dcterms.xsd"/>
-    <xsd:element name="coreProperties" type="CT_coreProperties"/>
-    <xsd:complexType name="CT_coreProperties">
-      <xsd:all>
-        <xsd:element ref="dc:creator" minOccurs="0" maxOccurs="1"/>
-        <xsd:element ref="dcterms:created" minOccurs="0" maxOccurs="1"/>
-        <xsd:element ref="dc:identifier" minOccurs="0" maxOccurs="1"/>
-        <xsd:element name="contentType" minOccurs="0" maxOccurs="1" type="xsd:string" ma:index="0" ma:displayName="Content Type"/>
-        <xsd:element ref="dc:title" minOccurs="0" maxOccurs="1" ma:index="4" ma:displayName="Title"/>
-        <xsd:element ref="dc:subject" minOccurs="0" maxOccurs="1"/>
-        <xsd:element ref="dc:description" minOccurs="0" maxOccurs="1"/>
-        <xsd:element name="keywords" minOccurs="0" maxOccurs="1" type="xsd:string"/>
-        <xsd:element ref="dc:language" minOccurs="0" maxOccurs="1"/>
-        <xsd:element name="category" minOccurs="0" maxOccurs="1" type="xsd:string"/>
-        <xsd:element name="version" minOccurs="0" maxOccurs="1" type="xsd:string"/>
-        <xsd:element name="revision" minOccurs="0" maxOccurs="1" type="xsd:string">
-          <xsd:annotation>
-            <xsd:documentation>
-                        This value indicates the number of saves or revisions. The application is responsible for updating this value after each revision.
-                    </xsd:documentation>
-          </xsd:annotation>
-        </xsd:element>
-        <xsd:element name="lastModifiedBy" minOccurs="0" maxOccurs="1" type="xsd:string"/>
-        <xsd:element ref="dcterms:modified" minOccurs="0" maxOccurs="1"/>
-        <xsd:element name="contentStatus" minOccurs="0" maxOccurs="1" type="xsd:string"/>
-      </xsd:all>
-    </xsd:complexType>
-  </xsd:schema>
-  <xs:schema xmlns:pc="http://schemas.microsoft.com/office/infopath/2007/PartnerControls" xmlns:xs="http://www.w3.org/2001/XMLSchema" targetNamespace="http://schemas.microsoft.com/office/infopath/2007/PartnerControls" elementFormDefault="qualified" attributeFormDefault="unqualified">
-    <xs:element name="Person">
-      <xs:complexType>
-        <xs:sequence>
-          <xs:element ref="pc:DisplayName" minOccurs="0"/>
-          <xs:element ref="pc:AccountId" minOccurs="0"/>
-          <xs:element ref="pc:AccountType" minOccurs="0"/>
-        </xs:sequence>
-      </xs:complexType>
-    </xs:element>
-    <xs:element name="DisplayName" type="xs:string"/>
-    <xs:element name="AccountId" type="xs:string"/>
-    <xs:element name="AccountType" type="xs:string"/>
-    <xs:element name="BDCAssociatedEntity">
-      <xs:complexType>
-        <xs:sequence>
-          <xs:element ref="pc:BDCEntity" minOccurs="0" maxOccurs="unbounded"/>
-        </xs:sequence>
-        <xs:attribute ref="pc:EntityNamespace"/>
-        <xs:attribute ref="pc:EntityName"/>
-        <xs:attribute ref="pc:SystemInstanceName"/>
-        <xs:attribute ref="pc:AssociationName"/>
-      </xs:complexType>
-    </xs:element>
-    <xs:attribute name="EntityNamespace" type="xs:string"/>
-    <xs:attribute name="EntityName" type="xs:string"/>
-    <xs:attribute name="SystemInstanceName" type="xs:string"/>
-    <xs:attribute name="AssociationName" type="xs:string"/>
-    <xs:element name="BDCEntity">
-      <xs:complexType>
-        <xs:sequence>
-          <xs:element ref="pc:EntityDisplayName" minOccurs="0"/>
-          <xs:element ref="pc:EntityInstanceReference" minOccurs="0"/>
-          <xs:element ref="pc:EntityId1" minOccurs="0"/>
-          <xs:element ref="pc:EntityId2" minOccurs="0"/>
-          <xs:element ref="pc:EntityId3" minOccurs="0"/>
-          <xs:element ref="pc:EntityId4" minOccurs="0"/>
-          <xs:element ref="pc:EntityId5" minOccurs="0"/>
-        </xs:sequence>
-      </xs:complexType>
-    </xs:element>
-    <xs:element name="EntityDisplayName" type="xs:string"/>
-    <xs:element name="EntityInstanceReference" type="xs:string"/>
-    <xs:element name="EntityId1" type="xs:string"/>
-    <xs:element name="EntityId2" type="xs:string"/>
-    <xs:element name="EntityId3" type="xs:string"/>
-    <xs:element name="EntityId4" type="xs:string"/>
-    <xs:element name="EntityId5" type="xs:string"/>
-    <xs:element name="Terms">
-      <xs:complexType>
-        <xs:sequence>
-          <xs:element ref="pc:TermInfo" minOccurs="0" maxOccurs="unbounded"/>
-        </xs:sequence>
-      </xs:complexType>
-    </xs:element>
-    <xs:element name="TermInfo">
-      <xs:complexType>
-        <xs:sequence>
-          <xs:element ref="pc:TermName" minOccurs="0"/>
-          <xs:element ref="pc:TermId" minOccurs="0"/>
-        </xs:sequence>
-      </xs:complexType>
-    </xs:element>
-    <xs:element name="TermName" type="xs:string"/>
-    <xs:element name="TermId" type="xs:string"/>
-  </xs:schema>
-</ct:contentTypeSchema>
-</file>
-
-<file path=customXml/item4.xml><?xml version="1.0" encoding="utf-8"?>
 <b:Sources xmlns:b="http://schemas.openxmlformats.org/officeDocument/2006/bibliography" xmlns="http://schemas.openxmlformats.org/officeDocument/2006/bibliography" SelectedStyle="\APASixthEditionOfficeOnline.xsl" StyleName="APA" Version="6">
   <b:Source>
     <b:Tag>Joã18</b:Tag>
@@ -5673,24 +5555,162 @@
 </b:Sources>
 </file>
 
+<file path=customXml/item2.xml><?xml version="1.0" encoding="utf-8"?>
+<ct:contentTypeSchema xmlns:ct="http://schemas.microsoft.com/office/2006/metadata/contentType" xmlns:ma="http://schemas.microsoft.com/office/2006/metadata/properties/metaAttributes" ct:_="" ma:_="" ma:contentTypeName="Document" ma:contentTypeID="0x010100B4B3963D136B89489C303B1F134CDEFE" ma:contentTypeVersion="2" ma:contentTypeDescription="Create a new document." ma:contentTypeScope="" ma:versionID="308c9ae795ee33ed826f6ffffe232275">
+  <xsd:schema xmlns:xsd="http://www.w3.org/2001/XMLSchema" xmlns:xs="http://www.w3.org/2001/XMLSchema" xmlns:p="http://schemas.microsoft.com/office/2006/metadata/properties" xmlns:ns2="3d09ae41-e7b8-4678-82ce-f613907bc86b" targetNamespace="http://schemas.microsoft.com/office/2006/metadata/properties" ma:root="true" ma:fieldsID="ae9e1e531943a4b87ea1040b939bb65d" ns2:_="">
+    <xsd:import namespace="3d09ae41-e7b8-4678-82ce-f613907bc86b"/>
+    <xsd:element name="properties">
+      <xsd:complexType>
+        <xsd:sequence>
+          <xsd:element name="documentManagement">
+            <xsd:complexType>
+              <xsd:all>
+                <xsd:element ref="ns2:MediaServiceMetadata" minOccurs="0"/>
+                <xsd:element ref="ns2:MediaServiceFastMetadata" minOccurs="0"/>
+              </xsd:all>
+            </xsd:complexType>
+          </xsd:element>
+        </xsd:sequence>
+      </xsd:complexType>
+    </xsd:element>
+  </xsd:schema>
+  <xsd:schema xmlns:xsd="http://www.w3.org/2001/XMLSchema" xmlns:xs="http://www.w3.org/2001/XMLSchema" xmlns:dms="http://schemas.microsoft.com/office/2006/documentManagement/types" xmlns:pc="http://schemas.microsoft.com/office/infopath/2007/PartnerControls" targetNamespace="3d09ae41-e7b8-4678-82ce-f613907bc86b" elementFormDefault="qualified">
+    <xsd:import namespace="http://schemas.microsoft.com/office/2006/documentManagement/types"/>
+    <xsd:import namespace="http://schemas.microsoft.com/office/infopath/2007/PartnerControls"/>
+    <xsd:element name="MediaServiceMetadata" ma:index="8" nillable="true" ma:displayName="MediaServiceMetadata" ma:hidden="true" ma:internalName="MediaServiceMetadata" ma:readOnly="true">
+      <xsd:simpleType>
+        <xsd:restriction base="dms:Note"/>
+      </xsd:simpleType>
+    </xsd:element>
+    <xsd:element name="MediaServiceFastMetadata" ma:index="9" nillable="true" ma:displayName="MediaServiceFastMetadata" ma:hidden="true" ma:internalName="MediaServiceFastMetadata" ma:readOnly="true">
+      <xsd:simpleType>
+        <xsd:restriction base="dms:Note"/>
+      </xsd:simpleType>
+    </xsd:element>
+  </xsd:schema>
+  <xsd:schema xmlns="http://schemas.openxmlformats.org/package/2006/metadata/core-properties" xmlns:xsd="http://www.w3.org/2001/XMLSchema" xmlns:xsi="http://www.w3.org/2001/XMLSchema-instance" xmlns:dc="http://purl.org/dc/elements/1.1/" xmlns:dcterms="http://purl.org/dc/terms/" xmlns:odoc="http://schemas.microsoft.com/internal/obd" targetNamespace="http://schemas.openxmlformats.org/package/2006/metadata/core-properties" elementFormDefault="qualified" attributeFormDefault="unqualified" blockDefault="#all">
+    <xsd:import namespace="http://purl.org/dc/elements/1.1/" schemaLocation="http://dublincore.org/schemas/xmls/qdc/2003/04/02/dc.xsd"/>
+    <xsd:import namespace="http://purl.org/dc/terms/" schemaLocation="http://dublincore.org/schemas/xmls/qdc/2003/04/02/dcterms.xsd"/>
+    <xsd:element name="coreProperties" type="CT_coreProperties"/>
+    <xsd:complexType name="CT_coreProperties">
+      <xsd:all>
+        <xsd:element ref="dc:creator" minOccurs="0" maxOccurs="1"/>
+        <xsd:element ref="dcterms:created" minOccurs="0" maxOccurs="1"/>
+        <xsd:element ref="dc:identifier" minOccurs="0" maxOccurs="1"/>
+        <xsd:element name="contentType" minOccurs="0" maxOccurs="1" type="xsd:string" ma:index="0" ma:displayName="Content Type"/>
+        <xsd:element ref="dc:title" minOccurs="0" maxOccurs="1" ma:index="4" ma:displayName="Title"/>
+        <xsd:element ref="dc:subject" minOccurs="0" maxOccurs="1"/>
+        <xsd:element ref="dc:description" minOccurs="0" maxOccurs="1"/>
+        <xsd:element name="keywords" minOccurs="0" maxOccurs="1" type="xsd:string"/>
+        <xsd:element ref="dc:language" minOccurs="0" maxOccurs="1"/>
+        <xsd:element name="category" minOccurs="0" maxOccurs="1" type="xsd:string"/>
+        <xsd:element name="version" minOccurs="0" maxOccurs="1" type="xsd:string"/>
+        <xsd:element name="revision" minOccurs="0" maxOccurs="1" type="xsd:string">
+          <xsd:annotation>
+            <xsd:documentation>
+                        This value indicates the number of saves or revisions. The application is responsible for updating this value after each revision.
+                    </xsd:documentation>
+          </xsd:annotation>
+        </xsd:element>
+        <xsd:element name="lastModifiedBy" minOccurs="0" maxOccurs="1" type="xsd:string"/>
+        <xsd:element ref="dcterms:modified" minOccurs="0" maxOccurs="1"/>
+        <xsd:element name="contentStatus" minOccurs="0" maxOccurs="1" type="xsd:string"/>
+      </xsd:all>
+    </xsd:complexType>
+  </xsd:schema>
+  <xs:schema xmlns:pc="http://schemas.microsoft.com/office/infopath/2007/PartnerControls" xmlns:xs="http://www.w3.org/2001/XMLSchema" targetNamespace="http://schemas.microsoft.com/office/infopath/2007/PartnerControls" elementFormDefault="qualified" attributeFormDefault="unqualified">
+    <xs:element name="Person">
+      <xs:complexType>
+        <xs:sequence>
+          <xs:element ref="pc:DisplayName" minOccurs="0"/>
+          <xs:element ref="pc:AccountId" minOccurs="0"/>
+          <xs:element ref="pc:AccountType" minOccurs="0"/>
+        </xs:sequence>
+      </xs:complexType>
+    </xs:element>
+    <xs:element name="DisplayName" type="xs:string"/>
+    <xs:element name="AccountId" type="xs:string"/>
+    <xs:element name="AccountType" type="xs:string"/>
+    <xs:element name="BDCAssociatedEntity">
+      <xs:complexType>
+        <xs:sequence>
+          <xs:element ref="pc:BDCEntity" minOccurs="0" maxOccurs="unbounded"/>
+        </xs:sequence>
+        <xs:attribute ref="pc:EntityNamespace"/>
+        <xs:attribute ref="pc:EntityName"/>
+        <xs:attribute ref="pc:SystemInstanceName"/>
+        <xs:attribute ref="pc:AssociationName"/>
+      </xs:complexType>
+    </xs:element>
+    <xs:attribute name="EntityNamespace" type="xs:string"/>
+    <xs:attribute name="EntityName" type="xs:string"/>
+    <xs:attribute name="SystemInstanceName" type="xs:string"/>
+    <xs:attribute name="AssociationName" type="xs:string"/>
+    <xs:element name="BDCEntity">
+      <xs:complexType>
+        <xs:sequence>
+          <xs:element ref="pc:EntityDisplayName" minOccurs="0"/>
+          <xs:element ref="pc:EntityInstanceReference" minOccurs="0"/>
+          <xs:element ref="pc:EntityId1" minOccurs="0"/>
+          <xs:element ref="pc:EntityId2" minOccurs="0"/>
+          <xs:element ref="pc:EntityId3" minOccurs="0"/>
+          <xs:element ref="pc:EntityId4" minOccurs="0"/>
+          <xs:element ref="pc:EntityId5" minOccurs="0"/>
+        </xs:sequence>
+      </xs:complexType>
+    </xs:element>
+    <xs:element name="EntityDisplayName" type="xs:string"/>
+    <xs:element name="EntityInstanceReference" type="xs:string"/>
+    <xs:element name="EntityId1" type="xs:string"/>
+    <xs:element name="EntityId2" type="xs:string"/>
+    <xs:element name="EntityId3" type="xs:string"/>
+    <xs:element name="EntityId4" type="xs:string"/>
+    <xs:element name="EntityId5" type="xs:string"/>
+    <xs:element name="Terms">
+      <xs:complexType>
+        <xs:sequence>
+          <xs:element ref="pc:TermInfo" minOccurs="0" maxOccurs="unbounded"/>
+        </xs:sequence>
+      </xs:complexType>
+    </xs:element>
+    <xs:element name="TermInfo">
+      <xs:complexType>
+        <xs:sequence>
+          <xs:element ref="pc:TermName" minOccurs="0"/>
+          <xs:element ref="pc:TermId" minOccurs="0"/>
+        </xs:sequence>
+      </xs:complexType>
+    </xs:element>
+    <xs:element name="TermName" type="xs:string"/>
+    <xs:element name="TermId" type="xs:string"/>
+  </xs:schema>
+</ct:contentTypeSchema>
+</file>
+
+<file path=customXml/item3.xml><?xml version="1.0" encoding="utf-8"?>
+<?mso-contentType ?>
+<FormTemplates xmlns="http://schemas.microsoft.com/sharepoint/v3/contenttype/forms">
+  <Display>DocumentLibraryForm</Display>
+  <Edit>DocumentLibraryForm</Edit>
+  <New>DocumentLibraryForm</New>
+</FormTemplates>
+</file>
+
+<file path=customXml/item4.xml><?xml version="1.0" encoding="utf-8"?>
+<p:properties xmlns:p="http://schemas.microsoft.com/office/2006/metadata/properties" xmlns:xsi="http://www.w3.org/2001/XMLSchema-instance" xmlns:pc="http://schemas.microsoft.com/office/infopath/2007/PartnerControls">
+  <documentManagement/>
+</p:properties>
+</file>
+
 <file path=customXml/itemProps1.xml><?xml version="1.0" encoding="utf-8"?>
-<ds:datastoreItem xmlns:ds="http://schemas.openxmlformats.org/officeDocument/2006/customXml" ds:itemID="{B81975BD-F3A5-4B76-88D3-92416F194EA7}">
+<ds:datastoreItem xmlns:ds="http://schemas.openxmlformats.org/officeDocument/2006/customXml" ds:itemID="{3F76F122-E123-4157-82F6-3A9481842946}">
   <ds:schemaRefs>
-    <ds:schemaRef ds:uri="http://schemas.microsoft.com/office/2006/metadata/properties"/>
-    <ds:schemaRef ds:uri="http://schemas.microsoft.com/office/infopath/2007/PartnerControls"/>
+    <ds:schemaRef ds:uri="http://schemas.openxmlformats.org/officeDocument/2006/bibliography"/>
   </ds:schemaRefs>
 </ds:datastoreItem>
 </file>
 
 <file path=customXml/itemProps2.xml><?xml version="1.0" encoding="utf-8"?>
-<ds:datastoreItem xmlns:ds="http://schemas.openxmlformats.org/officeDocument/2006/customXml" ds:itemID="{62938047-4573-473E-BF0E-290566D59595}">
-  <ds:schemaRefs>
-    <ds:schemaRef ds:uri="http://schemas.microsoft.com/sharepoint/v3/contenttype/forms"/>
-  </ds:schemaRefs>
-</ds:datastoreItem>
-</file>
-
-<file path=customXml/itemProps3.xml><?xml version="1.0" encoding="utf-8"?>
 <ds:datastoreItem xmlns:ds="http://schemas.openxmlformats.org/officeDocument/2006/customXml" ds:itemID="{2565A03E-28DF-494F-BAE7-C32272330B83}">
   <ds:schemaRefs>
     <ds:schemaRef ds:uri="http://schemas.microsoft.com/office/2006/metadata/contentType"/>
@@ -5708,10 +5728,19 @@
 </ds:datastoreItem>
 </file>
 
+<file path=customXml/itemProps3.xml><?xml version="1.0" encoding="utf-8"?>
+<ds:datastoreItem xmlns:ds="http://schemas.openxmlformats.org/officeDocument/2006/customXml" ds:itemID="{62938047-4573-473E-BF0E-290566D59595}">
+  <ds:schemaRefs>
+    <ds:schemaRef ds:uri="http://schemas.microsoft.com/sharepoint/v3/contenttype/forms"/>
+  </ds:schemaRefs>
+</ds:datastoreItem>
+</file>
+
 <file path=customXml/itemProps4.xml><?xml version="1.0" encoding="utf-8"?>
-<ds:datastoreItem xmlns:ds="http://schemas.openxmlformats.org/officeDocument/2006/customXml" ds:itemID="{3F76F122-E123-4157-82F6-3A9481842946}">
+<ds:datastoreItem xmlns:ds="http://schemas.openxmlformats.org/officeDocument/2006/customXml" ds:itemID="{B81975BD-F3A5-4B76-88D3-92416F194EA7}">
   <ds:schemaRefs>
-    <ds:schemaRef ds:uri="http://schemas.openxmlformats.org/officeDocument/2006/bibliography"/>
+    <ds:schemaRef ds:uri="http://schemas.microsoft.com/office/2006/metadata/properties"/>
+    <ds:schemaRef ds:uri="http://schemas.microsoft.com/office/infopath/2007/PartnerControls"/>
   </ds:schemaRefs>
 </ds:datastoreItem>
 </file>
</xml_diff>